<commit_message>
CV updates and readme update
</commit_message>
<xml_diff>
--- a/Curriculum Vitae.docx
+++ b/Curriculum Vitae.docx
@@ -113,13 +113,23 @@
                 <w:szCs w:val="22"/>
               </w:rPr>
             </w:pPr>
+            <w:proofErr w:type="spellStart"/>
             <w:r>
               <w:rPr>
                 <w:color w:val="000000" w:themeColor="text1"/>
                 <w:sz w:val="22"/>
                 <w:szCs w:val="22"/>
               </w:rPr>
-              <w:t>Github:</w:t>
+              <w:t>Github</w:t>
+            </w:r>
+            <w:proofErr w:type="spellEnd"/>
+            <w:r>
+              <w:rPr>
+                <w:color w:val="000000" w:themeColor="text1"/>
+                <w:sz w:val="22"/>
+                <w:szCs w:val="22"/>
+              </w:rPr>
+              <w:t>:</w:t>
             </w:r>
           </w:p>
           <w:p>
@@ -181,8 +191,16 @@
                 <w:rPr>
                   <w:rStyle w:val="Hyperlink"/>
                 </w:rPr>
-                <w:t>github.com/danielsvedberg</w:t>
+                <w:t>github.com/</w:t>
               </w:r>
+              <w:proofErr w:type="spellStart"/>
+              <w:r>
+                <w:rPr>
+                  <w:rStyle w:val="Hyperlink"/>
+                </w:rPr>
+                <w:t>danielsvedberg</w:t>
+              </w:r>
+              <w:proofErr w:type="spellEnd"/>
             </w:hyperlink>
           </w:p>
           <w:p>
@@ -554,8 +572,13 @@
               <w:ind w:right="105"/>
             </w:pPr>
             <w:r>
-              <w:t>Research Assistant, Advisor: Dr. Alessandro Bartolomucci</w:t>
-            </w:r>
+              <w:t xml:space="preserve">Research Assistant, Advisor: Dr. Alessandro </w:t>
+            </w:r>
+            <w:proofErr w:type="spellStart"/>
+            <w:r>
+              <w:t>Bartolomucci</w:t>
+            </w:r>
+            <w:proofErr w:type="spellEnd"/>
           </w:p>
           <w:p>
             <w:pPr>
@@ -661,8 +684,17 @@
                 <w:sz w:val="22"/>
                 <w:szCs w:val="22"/>
               </w:rPr>
-              <w:t>Research Assistant, Advisor: Dr. Marija Cvetanovic</w:t>
-            </w:r>
+              <w:t xml:space="preserve">Research Assistant, Advisor: Dr. Marija </w:t>
+            </w:r>
+            <w:proofErr w:type="spellStart"/>
+            <w:r>
+              <w:rPr>
+                <w:sz w:val="22"/>
+                <w:szCs w:val="22"/>
+              </w:rPr>
+              <w:t>Cvetanovic</w:t>
+            </w:r>
+            <w:proofErr w:type="spellEnd"/>
           </w:p>
           <w:p>
             <w:pPr>
@@ -798,8 +830,17 @@
                 <w:sz w:val="22"/>
                 <w:szCs w:val="22"/>
               </w:rPr>
-              <w:t>Course: Cognitive Psychology. Director: Dr. Bob Sekuler</w:t>
-            </w:r>
+              <w:t xml:space="preserve">Course: Cognitive Psychology. Director: Dr. Bob </w:t>
+            </w:r>
+            <w:proofErr w:type="spellStart"/>
+            <w:r>
+              <w:rPr>
+                <w:sz w:val="22"/>
+                <w:szCs w:val="22"/>
+              </w:rPr>
+              <w:t>Sekuler</w:t>
+            </w:r>
+            <w:proofErr w:type="spellEnd"/>
           </w:p>
           <w:p>
             <w:pPr>
@@ -1436,7 +1477,27 @@
                 <w:color w:val="222222"/>
                 <w:shd w:val="clear" w:color="auto" w:fill="FFFFFF"/>
               </w:rPr>
-              <w:t xml:space="preserve"> Investigating the Effects of NF-κB Inhibition in the Microglia of SCA1 Mice</w:t>
+              <w:t xml:space="preserve"> Investigating the Effects of NF-</w:t>
+            </w:r>
+            <w:proofErr w:type="spellStart"/>
+            <w:r>
+              <w:rPr>
+                <w:rFonts w:eastAsia="Times New Roman" w:cs="Arial"/>
+                <w:i/>
+                <w:color w:val="222222"/>
+                <w:shd w:val="clear" w:color="auto" w:fill="FFFFFF"/>
+              </w:rPr>
+              <w:t>κB</w:t>
+            </w:r>
+            <w:proofErr w:type="spellEnd"/>
+            <w:r>
+              <w:rPr>
+                <w:rFonts w:eastAsia="Times New Roman" w:cs="Arial"/>
+                <w:i/>
+                <w:color w:val="222222"/>
+                <w:shd w:val="clear" w:color="auto" w:fill="FFFFFF"/>
+              </w:rPr>
+              <w:t xml:space="preserve"> Inhibition in the Microglia of SCA1 Mice</w:t>
             </w:r>
           </w:p>
           <w:p>
@@ -1537,7 +1598,39 @@
                 <w:i/>
                 <w:shd w:val="clear" w:color="auto" w:fill="FFFFFF"/>
               </w:rPr>
-              <w:t xml:space="preserve"> Investigating Synaptic Pruning in LysM-Cre IKKβ-flox Mice</w:t>
+              <w:t xml:space="preserve"> Investigating Synaptic Pruning in </w:t>
+            </w:r>
+            <w:proofErr w:type="spellStart"/>
+            <w:r>
+              <w:rPr>
+                <w:i/>
+                <w:shd w:val="clear" w:color="auto" w:fill="FFFFFF"/>
+              </w:rPr>
+              <w:t>LysM</w:t>
+            </w:r>
+            <w:proofErr w:type="spellEnd"/>
+            <w:r>
+              <w:rPr>
+                <w:i/>
+                <w:shd w:val="clear" w:color="auto" w:fill="FFFFFF"/>
+              </w:rPr>
+              <w:t>-Cre IKKβ-</w:t>
+            </w:r>
+            <w:proofErr w:type="spellStart"/>
+            <w:r>
+              <w:rPr>
+                <w:i/>
+                <w:shd w:val="clear" w:color="auto" w:fill="FFFFFF"/>
+              </w:rPr>
+              <w:t>flox</w:t>
+            </w:r>
+            <w:proofErr w:type="spellEnd"/>
+            <w:r>
+              <w:rPr>
+                <w:i/>
+                <w:shd w:val="clear" w:color="auto" w:fill="FFFFFF"/>
+              </w:rPr>
+              <w:t xml:space="preserve"> Mice</w:t>
             </w:r>
             <w:r>
               <w:t xml:space="preserve"> </w:t>
@@ -2041,12 +2134,21 @@
                 <w:bCs/>
               </w:rPr>
             </w:pPr>
-            <w:r>
-              <w:rPr>
-                <w:b/>
-                <w:bCs/>
-              </w:rPr>
-              <w:t>Volen National Center for Complex Systems Scientific Retreat. West Dennis, MA</w:t>
+            <w:proofErr w:type="spellStart"/>
+            <w:r>
+              <w:rPr>
+                <w:b/>
+                <w:bCs/>
+              </w:rPr>
+              <w:t>Volen</w:t>
+            </w:r>
+            <w:proofErr w:type="spellEnd"/>
+            <w:r>
+              <w:rPr>
+                <w:b/>
+                <w:bCs/>
+              </w:rPr>
+              <w:t xml:space="preserve"> National Center for Complex Systems Scientific Retreat. West Dennis, MA</w:t>
             </w:r>
           </w:p>
           <w:p>
@@ -2319,7 +2421,23 @@
               <w:t>Daniel A. Svedberg</w:t>
             </w:r>
             <w:r>
-              <w:t xml:space="preserve">, Dr. Maria Razzoli, Dr. Alessandro Bartolomucci. </w:t>
+              <w:t xml:space="preserve">, Dr. Maria </w:t>
+            </w:r>
+            <w:proofErr w:type="spellStart"/>
+            <w:r>
+              <w:t>Razzoli</w:t>
+            </w:r>
+            <w:proofErr w:type="spellEnd"/>
+            <w:r>
+              <w:t xml:space="preserve">, Dr. Alessandro </w:t>
+            </w:r>
+            <w:proofErr w:type="spellStart"/>
+            <w:r>
+              <w:t>Bartolomucci</w:t>
+            </w:r>
+            <w:proofErr w:type="spellEnd"/>
+            <w:r>
+              <w:t xml:space="preserve">. </w:t>
             </w:r>
             <w:r>
               <w:rPr>
@@ -2411,13 +2529,29 @@
               </w:rPr>
             </w:pPr>
             <w:r>
-              <w:t xml:space="preserve">Inhibiting Microglial NF-κB Reduces Synaptic Pruning in the Cerebellum. </w:t>
+              <w:t>Inhibiting Microglial NF-</w:t>
+            </w:r>
+            <w:proofErr w:type="spellStart"/>
+            <w:r>
+              <w:t>κB</w:t>
+            </w:r>
+            <w:proofErr w:type="spellEnd"/>
+            <w:r>
+              <w:t xml:space="preserve"> Reduces Synaptic Pruning in the Cerebellum. </w:t>
             </w:r>
             <w:r>
               <w:t>Daniel A. Svedberg</w:t>
             </w:r>
             <w:r>
-              <w:t>, Dr. Marija Cvetanovic. Poster.</w:t>
+              <w:t xml:space="preserve">, Dr. Marija </w:t>
+            </w:r>
+            <w:proofErr w:type="spellStart"/>
+            <w:r>
+              <w:t>Cvetanovic</w:t>
+            </w:r>
+            <w:proofErr w:type="spellEnd"/>
+            <w:r>
+              <w:t>. Poster.</w:t>
             </w:r>
           </w:p>
         </w:tc>
@@ -2480,7 +2614,15 @@
               <w:t>Daniel A. Svedberg</w:t>
             </w:r>
             <w:r>
-              <w:t>, Dr. Marija Cvetanovic. Poster.</w:t>
+              <w:t xml:space="preserve">, Dr. Marija </w:t>
+            </w:r>
+            <w:proofErr w:type="spellStart"/>
+            <w:r>
+              <w:t>Cvetanovic</w:t>
+            </w:r>
+            <w:proofErr w:type="spellEnd"/>
+            <w:r>
+              <w:t>. Poster.</w:t>
             </w:r>
           </w:p>
         </w:tc>
@@ -2546,7 +2688,15 @@
               <w:t>Daniel A. Svedberg</w:t>
             </w:r>
             <w:r>
-              <w:t xml:space="preserve">, Dr. Marija Cvetanovic. Poster. </w:t>
+              <w:t xml:space="preserve">, Dr. Marija </w:t>
+            </w:r>
+            <w:proofErr w:type="spellStart"/>
+            <w:r>
+              <w:t>Cvetanovic</w:t>
+            </w:r>
+            <w:proofErr w:type="spellEnd"/>
+            <w:r>
+              <w:t xml:space="preserve">. Poster. </w:t>
             </w:r>
             <w:r>
               <w:rPr>
@@ -2609,55 +2759,85 @@
         <w:ind w:left="720" w:hanging="720"/>
       </w:pPr>
       <w:r>
-        <w:t xml:space="preserve">Svedberg, Daniel A., and Donald B. Katz. "Neural correlates of rapid familiarization to novel taste." bioRxiv (2024): 2024-05. </w:t>
+        <w:t xml:space="preserve">Svedberg, Daniel A., and Donald B. Katz. </w:t>
+      </w:r>
+      <w:r>
+        <w:t>(2024)</w:t>
+      </w:r>
+      <w:r>
+        <w:t xml:space="preserve">. </w:t>
+      </w:r>
+      <w:r>
+        <w:t>Neural correlates of rapid familiarization to novel taste. </w:t>
+      </w:r>
+      <w:proofErr w:type="spellStart"/>
+      <w:r>
+        <w:t>bioRxiv</w:t>
+      </w:r>
+      <w:proofErr w:type="spellEnd"/>
+      <w:r>
+        <w:t>, 2024-05.</w:t>
       </w:r>
     </w:p>
     <w:p>
       <w:pPr>
         <w:pStyle w:val="NoSpacing"/>
         <w:ind w:left="720" w:hanging="720"/>
+      </w:pPr>
+      <w:proofErr w:type="spellStart"/>
+      <w:r>
+        <w:t>Razzoli</w:t>
+      </w:r>
+      <w:proofErr w:type="spellEnd"/>
+      <w:r>
+        <w:t xml:space="preserve">, M., McGonigle, S., Sahu B.S., Svedberg, D., Rao, L., </w:t>
+      </w:r>
+      <w:proofErr w:type="spellStart"/>
+      <w:r>
+        <w:t>Ruocco</w:t>
+      </w:r>
+      <w:proofErr w:type="spellEnd"/>
+      <w:r>
+        <w:t xml:space="preserve">, C., </w:t>
+      </w:r>
+      <w:proofErr w:type="spellStart"/>
+      <w:r>
+        <w:t>Nisoli</w:t>
+      </w:r>
+      <w:proofErr w:type="spellEnd"/>
+      <w:r>
+        <w:t xml:space="preserve">, E., </w:t>
+      </w:r>
+      <w:proofErr w:type="spellStart"/>
+      <w:r>
+        <w:t>Vezzani</w:t>
+      </w:r>
+      <w:proofErr w:type="spellEnd"/>
+      <w:r>
+        <w:t xml:space="preserve">, B., </w:t>
+      </w:r>
+      <w:proofErr w:type="spellStart"/>
+      <w:r>
+        <w:t>Frontini</w:t>
+      </w:r>
+      <w:proofErr w:type="spellEnd"/>
+      <w:r>
+        <w:t xml:space="preserve">, A., Choi, Y., </w:t>
+      </w:r>
+      <w:proofErr w:type="spellStart"/>
+      <w:r>
+        <w:t>Bartolomucci</w:t>
+      </w:r>
+      <w:proofErr w:type="spellEnd"/>
+      <w:r>
+        <w:t xml:space="preserve">, A. (2024). A key role for P2RX5 in brown adipocyte differentiation and energy homeostasis. </w:t>
+      </w:r>
+      <w:r>
         <w:rPr>
           <w:i/>
           <w:iCs/>
         </w:rPr>
-      </w:pPr>
-      <w:r>
-        <w:t>Ogren, I.</w:t>
-      </w:r>
-      <w:r>
-        <w:t xml:space="preserve"> </w:t>
-      </w:r>
-      <w:r>
-        <w:t>W., Svedberg, D.</w:t>
-      </w:r>
-      <w:r>
-        <w:t xml:space="preserve"> </w:t>
-      </w:r>
-      <w:r>
-        <w:t xml:space="preserve">A. (2024) Assessing the Uses and Effects of Judicial Threats on the Opinion Writing Process of the United States Supreme Court. </w:t>
-      </w:r>
-      <w:r>
-        <w:rPr>
-          <w:i/>
-          <w:iCs/>
-        </w:rPr>
-        <w:t xml:space="preserve">Manuscript in preparation. </w:t>
-      </w:r>
-    </w:p>
-    <w:p>
-      <w:pPr>
-        <w:pStyle w:val="NoSpacing"/>
-        <w:ind w:left="720" w:hanging="720"/>
-      </w:pPr>
-      <w:r>
-        <w:t xml:space="preserve">Razzoli, M., McGonigle, S., Sahu B.S., Svedberg, D., Rao, L., Ruocco, C., Nisoli, E., Vezzani, B., Frontini, A., Choi, Y., Bartolomucci, A. (2024). A key role for P2RX5 in brown adipocyte differentiation and energy homeostasis. </w:t>
-      </w:r>
-      <w:r>
-        <w:rPr>
-          <w:i/>
-          <w:iCs/>
-        </w:rPr>
-        <w:t>Manuscript in preparation</w:t>
+        <w:t>Under review</w:t>
       </w:r>
       <w:r>
         <w:t xml:space="preserve">. </w:t>
@@ -2673,14 +2853,25 @@
           <w:shd w:val="clear" w:color="auto" w:fill="FFFFFF"/>
         </w:rPr>
       </w:pPr>
+      <w:proofErr w:type="spellStart"/>
       <w:r>
         <w:rPr>
           <w:rFonts w:cs="Arial"/>
           <w:color w:val="222222"/>
           <w:shd w:val="clear" w:color="auto" w:fill="FFFFFF"/>
         </w:rPr>
-        <w:t>Maigler, K. C., Crouse, E., Stone, B. T., Svedberg, D., &amp; Katz, D. B. (2024). Experience-induced drift in the neural coding of individual differences in perception. </w:t>
-      </w:r>
+        <w:t>Maigler</w:t>
+      </w:r>
+      <w:proofErr w:type="spellEnd"/>
+      <w:r>
+        <w:rPr>
+          <w:rFonts w:cs="Arial"/>
+          <w:color w:val="222222"/>
+          <w:shd w:val="clear" w:color="auto" w:fill="FFFFFF"/>
+        </w:rPr>
+        <w:t>, K. C., Crouse, E., Stone, B. T., Svedberg, D., &amp; Katz, D. B. (2024). Experience-induced drift in the neural coding of individual differences in perception. </w:t>
+      </w:r>
+      <w:proofErr w:type="spellStart"/>
       <w:r>
         <w:rPr>
           <w:rFonts w:cs="Arial"/>
@@ -2691,6 +2882,7 @@
         </w:rPr>
         <w:t>bioRxiv</w:t>
       </w:r>
+      <w:proofErr w:type="spellEnd"/>
       <w:r>
         <w:rPr>
           <w:rFonts w:cs="Arial"/>
@@ -2704,9 +2896,52 @@
       <w:pPr>
         <w:pStyle w:val="NoSpacing"/>
         <w:ind w:left="720" w:hanging="720"/>
-      </w:pPr>
-      <w:r>
-        <w:t>Lyons, Carey E., et al. "Optogenetic‐induced sympathetic neuromodulation of brown adipose tissue thermogenesis." The FASEB Journal (2019).</w:t>
+        <w:rPr>
+          <w:i/>
+          <w:iCs/>
+        </w:rPr>
+      </w:pPr>
+      <w:proofErr w:type="spellStart"/>
+      <w:r>
+        <w:t>Ogren</w:t>
+      </w:r>
+      <w:proofErr w:type="spellEnd"/>
+      <w:r>
+        <w:t>, I.</w:t>
+      </w:r>
+      <w:r>
+        <w:t xml:space="preserve"> </w:t>
+      </w:r>
+      <w:r>
+        <w:t>W., Svedberg, D.</w:t>
+      </w:r>
+      <w:r>
+        <w:t xml:space="preserve"> </w:t>
+      </w:r>
+      <w:r>
+        <w:t xml:space="preserve">A. </w:t>
+      </w:r>
+      <w:r>
+        <w:t>(2024)</w:t>
+      </w:r>
+      <w:r>
+        <w:t>.</w:t>
+      </w:r>
+      <w:r>
+        <w:t xml:space="preserve"> </w:t>
+      </w:r>
+      <w:r>
+        <w:t>Assessing the Uses and Effects of Judicial Threats on the Opinion Writing Process of the United States Supreme Court.</w:t>
+      </w:r>
+      <w:r>
+        <w:t xml:space="preserve"> </w:t>
+      </w:r>
+      <w:r>
+        <w:rPr>
+          <w:i/>
+          <w:iCs/>
+        </w:rPr>
+        <w:t xml:space="preserve">Manuscript in preparation. </w:t>
       </w:r>
     </w:p>
     <w:p>
@@ -2715,7 +2950,22 @@
         <w:ind w:left="720" w:hanging="720"/>
       </w:pPr>
       <w:r>
-        <w:t>Ferro, A., Qu, W., Lukowicz, A., Svedberg, D., Johnson, A., &amp; Cvetanovic, M. (2018). Inhibition of NF-κB signaling in IKKβF/F; LysM Cre mice causes motor deficits but does not alter pathogenesis of Spinocerebellar ataxia type 1. PloS one, 13(7), e0200013.</w:t>
+        <w:t xml:space="preserve">Lyons, Carey E., et al. </w:t>
+      </w:r>
+      <w:r>
+        <w:t>(2019).</w:t>
+      </w:r>
+      <w:r>
+        <w:t xml:space="preserve"> </w:t>
+      </w:r>
+      <w:r>
+        <w:t>Optogenetic‐induced sympathetic neuromodulation of brown adipose tissue thermogenesis.</w:t>
+      </w:r>
+      <w:r>
+        <w:t xml:space="preserve"> </w:t>
+      </w:r>
+      <w:r>
+        <w:t xml:space="preserve">The FASEB Journal </w:t>
       </w:r>
     </w:p>
     <w:p>
@@ -2724,7 +2974,72 @@
         <w:ind w:left="720" w:hanging="720"/>
       </w:pPr>
       <w:r>
-        <w:t>Qu, W., Johnson, A., Kim, J. H., Lukowicz, A., Svedberg, D., &amp; Cvetanovic, M. (2017). Inhibition of colony-stimulating factor 1 receptor early in disease ameliorates motor deficits in SCA1 mice. Journal of neuroinflammation, 14(1), 107.</w:t>
+        <w:t xml:space="preserve">Ferro, A., Qu, W., </w:t>
+      </w:r>
+      <w:proofErr w:type="spellStart"/>
+      <w:r>
+        <w:t>Lukowicz</w:t>
+      </w:r>
+      <w:proofErr w:type="spellEnd"/>
+      <w:r>
+        <w:t xml:space="preserve">, A., Svedberg, D., Johnson, A., &amp; </w:t>
+      </w:r>
+      <w:proofErr w:type="spellStart"/>
+      <w:r>
+        <w:t>Cvetanovic</w:t>
+      </w:r>
+      <w:proofErr w:type="spellEnd"/>
+      <w:r>
+        <w:t>, M. (2018). Inhibition of NF-</w:t>
+      </w:r>
+      <w:proofErr w:type="spellStart"/>
+      <w:r>
+        <w:t>κB</w:t>
+      </w:r>
+      <w:proofErr w:type="spellEnd"/>
+      <w:r>
+        <w:t xml:space="preserve"> signaling in IKKβF/F; </w:t>
+      </w:r>
+      <w:proofErr w:type="spellStart"/>
+      <w:r>
+        <w:t>LysM</w:t>
+      </w:r>
+      <w:proofErr w:type="spellEnd"/>
+      <w:r>
+        <w:t xml:space="preserve"> Cre mice causes motor deficits but does not alter pathogenesis of Spinocerebellar ataxia type 1. </w:t>
+      </w:r>
+      <w:proofErr w:type="spellStart"/>
+      <w:r>
+        <w:t>PloS</w:t>
+      </w:r>
+      <w:proofErr w:type="spellEnd"/>
+      <w:r>
+        <w:t xml:space="preserve"> one, 13(7), e0200013.</w:t>
+      </w:r>
+    </w:p>
+    <w:p>
+      <w:pPr>
+        <w:pStyle w:val="NoSpacing"/>
+        <w:ind w:left="720" w:hanging="720"/>
+      </w:pPr>
+      <w:r>
+        <w:t xml:space="preserve">Qu, W., Johnson, A., Kim, J. H., </w:t>
+      </w:r>
+      <w:proofErr w:type="spellStart"/>
+      <w:r>
+        <w:t>Lukowicz</w:t>
+      </w:r>
+      <w:proofErr w:type="spellEnd"/>
+      <w:r>
+        <w:t xml:space="preserve">, A., Svedberg, D., &amp; </w:t>
+      </w:r>
+      <w:proofErr w:type="spellStart"/>
+      <w:r>
+        <w:t>Cvetanovic</w:t>
+      </w:r>
+      <w:proofErr w:type="spellEnd"/>
+      <w:r>
+        <w:t>, M. (2017). Inhibition of colony-stimulating factor 1 receptor early in disease ameliorates motor deficits in SCA1 mice. Journal of neuroinflammation, 14(1), 107.</w:t>
       </w:r>
       <w:r>
         <w:t xml:space="preserve"> </w:t>
@@ -2794,12 +3109,14 @@
                 <w:bCs/>
               </w:rPr>
             </w:pPr>
+            <w:proofErr w:type="spellStart"/>
             <w:r>
               <w:rPr>
                 <w:b/>
               </w:rPr>
               <w:t>blechpy</w:t>
             </w:r>
+            <w:proofErr w:type="spellEnd"/>
             <w:r>
               <w:rPr>
                 <w:bCs/>
@@ -2840,19 +3157,35 @@
               <w:rPr>
                 <w:bCs/>
               </w:rPr>
-              <w:t>. github.com/nubs01/blechpy</w:t>
-            </w:r>
+              <w:t>. github.com/nubs01/</w:t>
+            </w:r>
+            <w:proofErr w:type="spellStart"/>
+            <w:r>
+              <w:rPr>
+                <w:bCs/>
+              </w:rPr>
+              <w:t>blechpy</w:t>
+            </w:r>
+            <w:proofErr w:type="spellEnd"/>
           </w:p>
           <w:p>
             <w:pPr>
               <w:pStyle w:val="NoSpacing"/>
               <w:ind w:right="105"/>
             </w:pPr>
-            <w:r>
-              <w:rPr>
-                <w:b/>
-              </w:rPr>
-              <w:t xml:space="preserve">pyBAKS: </w:t>
+            <w:proofErr w:type="spellStart"/>
+            <w:r>
+              <w:rPr>
+                <w:b/>
+              </w:rPr>
+              <w:t>pyBAKS</w:t>
+            </w:r>
+            <w:proofErr w:type="spellEnd"/>
+            <w:r>
+              <w:rPr>
+                <w:b/>
+              </w:rPr>
+              <w:t xml:space="preserve">: </w:t>
             </w:r>
             <w:r>
               <w:rPr>
@@ -2867,19 +3200,41 @@
               <w:t>Daniel A. Svedberg</w:t>
             </w:r>
             <w:r>
-              <w:t>, Nur Ahmadi. Creator/maintainer. github.com/danielsvedberg/pyBAKS</w:t>
-            </w:r>
-          </w:p>
-          <w:p>
-            <w:pPr>
-              <w:pStyle w:val="NoSpacing"/>
-            </w:pPr>
-            <w:r>
-              <w:rPr>
-                <w:b/>
-                <w:bCs/>
-              </w:rPr>
-              <w:t xml:space="preserve">cuedtaste: </w:t>
+              <w:t>, Nur Ahmadi. Creator/maintainer. github.com/</w:t>
+            </w:r>
+            <w:proofErr w:type="spellStart"/>
+            <w:r>
+              <w:t>danielsvedberg</w:t>
+            </w:r>
+            <w:proofErr w:type="spellEnd"/>
+            <w:r>
+              <w:t>/</w:t>
+            </w:r>
+            <w:proofErr w:type="spellStart"/>
+            <w:r>
+              <w:t>pyBAKS</w:t>
+            </w:r>
+            <w:proofErr w:type="spellEnd"/>
+          </w:p>
+          <w:p>
+            <w:pPr>
+              <w:pStyle w:val="NoSpacing"/>
+            </w:pPr>
+            <w:proofErr w:type="spellStart"/>
+            <w:r>
+              <w:rPr>
+                <w:b/>
+                <w:bCs/>
+              </w:rPr>
+              <w:t>cuedtaste</w:t>
+            </w:r>
+            <w:proofErr w:type="spellEnd"/>
+            <w:r>
+              <w:rPr>
+                <w:b/>
+                <w:bCs/>
+              </w:rPr>
+              <w:t xml:space="preserve">: </w:t>
             </w:r>
             <w:r>
               <w:t xml:space="preserve">Python process-control software for multi-cue/outcome go/no-go task. Emma Barash, </w:t>
@@ -2888,23 +3243,37 @@
               <w:t>Daniel A. Svedberg</w:t>
             </w:r>
             <w:r>
-              <w:t>. Co-author. github.com/emmalala123/lab_cuedtaste</w:t>
-            </w:r>
-          </w:p>
-          <w:p>
-            <w:pPr>
-              <w:pStyle w:val="NoSpacing"/>
-              <w:rPr>
-                <w:b/>
-                <w:bCs/>
-              </w:rPr>
-            </w:pPr>
-            <w:r>
-              <w:rPr>
-                <w:b/>
-                <w:bCs/>
-              </w:rPr>
-              <w:t xml:space="preserve">blechbayes: </w:t>
+              <w:t>. Co-author. github.com/emmalala123/</w:t>
+            </w:r>
+            <w:proofErr w:type="spellStart"/>
+            <w:r>
+              <w:t>lab_cuedtaste</w:t>
+            </w:r>
+            <w:proofErr w:type="spellEnd"/>
+          </w:p>
+          <w:p>
+            <w:pPr>
+              <w:pStyle w:val="NoSpacing"/>
+              <w:rPr>
+                <w:b/>
+                <w:bCs/>
+              </w:rPr>
+            </w:pPr>
+            <w:proofErr w:type="spellStart"/>
+            <w:r>
+              <w:rPr>
+                <w:b/>
+                <w:bCs/>
+              </w:rPr>
+              <w:t>blechbayes</w:t>
+            </w:r>
+            <w:proofErr w:type="spellEnd"/>
+            <w:r>
+              <w:rPr>
+                <w:b/>
+                <w:bCs/>
+              </w:rPr>
+              <w:t xml:space="preserve">: </w:t>
             </w:r>
             <w:r>
               <w:t xml:space="preserve">MATLAB software for Bayesian decoding from high-dimensional time-series data with single-bin resolution. </w:t>
@@ -2913,8 +3282,21 @@
               <w:t>Daniel A. Svedberg</w:t>
             </w:r>
             <w:r>
-              <w:t>. Creator/maintainer. github.com/danielsvedberg/blechBayes</w:t>
-            </w:r>
+              <w:t>. Creator/maintainer. github.com/</w:t>
+            </w:r>
+            <w:proofErr w:type="spellStart"/>
+            <w:r>
+              <w:t>danielsvedberg</w:t>
+            </w:r>
+            <w:proofErr w:type="spellEnd"/>
+            <w:r>
+              <w:t>/</w:t>
+            </w:r>
+            <w:proofErr w:type="spellStart"/>
+            <w:r>
+              <w:t>blechBayes</w:t>
+            </w:r>
+            <w:proofErr w:type="spellEnd"/>
           </w:p>
           <w:p>
             <w:pPr>
@@ -2926,6 +3308,7 @@
                 <w:szCs w:val="22"/>
               </w:rPr>
             </w:pPr>
+            <w:proofErr w:type="spellStart"/>
             <w:r>
               <w:rPr>
                 <w:b/>
@@ -2933,15 +3316,50 @@
                 <w:sz w:val="22"/>
                 <w:szCs w:val="22"/>
               </w:rPr>
-              <w:t xml:space="preserve">repsubsamp: </w:t>
-            </w:r>
-            <w:r>
-              <w:rPr>
+              <w:t>repsubsamp</w:t>
+            </w:r>
+            <w:proofErr w:type="spellEnd"/>
+            <w:r>
+              <w:rPr>
+                <w:b/>
+                <w:bCs/>
                 <w:sz w:val="22"/>
                 <w:szCs w:val="22"/>
               </w:rPr>
-              <w:t>R software for drawing and evaluating representativeness of subsamples from a population data. Creator/maintainer. github.com/danielsvedberg/repsubsamp</w:t>
-            </w:r>
+              <w:t xml:space="preserve">: </w:t>
+            </w:r>
+            <w:r>
+              <w:rPr>
+                <w:sz w:val="22"/>
+                <w:szCs w:val="22"/>
+              </w:rPr>
+              <w:t>R software for drawing and evaluating representativeness of subsamples from a population data. Creator/maintainer. github.com/</w:t>
+            </w:r>
+            <w:proofErr w:type="spellStart"/>
+            <w:r>
+              <w:rPr>
+                <w:sz w:val="22"/>
+                <w:szCs w:val="22"/>
+              </w:rPr>
+              <w:t>danielsvedberg</w:t>
+            </w:r>
+            <w:proofErr w:type="spellEnd"/>
+            <w:r>
+              <w:rPr>
+                <w:sz w:val="22"/>
+                <w:szCs w:val="22"/>
+              </w:rPr>
+              <w:t>/</w:t>
+            </w:r>
+            <w:proofErr w:type="spellStart"/>
+            <w:r>
+              <w:rPr>
+                <w:sz w:val="22"/>
+                <w:szCs w:val="22"/>
+              </w:rPr>
+              <w:t>repsubsamp</w:t>
+            </w:r>
+            <w:proofErr w:type="spellEnd"/>
           </w:p>
         </w:tc>
       </w:tr>
@@ -3473,7 +3891,21 @@
           <w:sz w:val="22"/>
           <w:szCs w:val="22"/>
         </w:rPr>
-        <w:t xml:space="preserve">Python, R, and Matlab: high proficiency; 6, 9, and 5 years of experience respectively. </w:t>
+        <w:t xml:space="preserve">Python, R, and </w:t>
+      </w:r>
+      <w:r>
+        <w:rPr>
+          <w:sz w:val="22"/>
+          <w:szCs w:val="22"/>
+        </w:rPr>
+        <w:t>MATLAB</w:t>
+      </w:r>
+      <w:r>
+        <w:rPr>
+          <w:sz w:val="22"/>
+          <w:szCs w:val="22"/>
+        </w:rPr>
+        <w:t xml:space="preserve">: high proficiency; 6, 9, and 5 years of experience respectively. </w:t>
       </w:r>
     </w:p>
     <w:p>
@@ -3515,8 +3947,17 @@
           <w:sz w:val="22"/>
           <w:szCs w:val="22"/>
         </w:rPr>
-        <w:t>Software publication on PyPi</w:t>
-      </w:r>
+        <w:t xml:space="preserve">Software publication on </w:t>
+      </w:r>
+      <w:proofErr w:type="spellStart"/>
+      <w:r>
+        <w:rPr>
+          <w:sz w:val="22"/>
+          <w:szCs w:val="22"/>
+        </w:rPr>
+        <w:t>PyPi</w:t>
+      </w:r>
+      <w:proofErr w:type="spellEnd"/>
     </w:p>
     <w:p>
       <w:pPr>
@@ -3536,8 +3977,17 @@
           <w:sz w:val="22"/>
           <w:szCs w:val="22"/>
         </w:rPr>
-        <w:t>Collaborative software development/Git &amp; Github</w:t>
-      </w:r>
+        <w:t xml:space="preserve">Collaborative software development/Git &amp; </w:t>
+      </w:r>
+      <w:proofErr w:type="spellStart"/>
+      <w:r>
+        <w:rPr>
+          <w:sz w:val="22"/>
+          <w:szCs w:val="22"/>
+        </w:rPr>
+        <w:t>Github</w:t>
+      </w:r>
+      <w:proofErr w:type="spellEnd"/>
     </w:p>
     <w:p>
       <w:pPr>
@@ -3715,7 +4165,23 @@
           <w:sz w:val="22"/>
           <w:szCs w:val="22"/>
         </w:rPr>
-        <w:t>Mutual information/Kullback-Leibler divergence</w:t>
+        <w:t>Mutual information/</w:t>
+      </w:r>
+      <w:proofErr w:type="spellStart"/>
+      <w:r>
+        <w:rPr>
+          <w:sz w:val="22"/>
+          <w:szCs w:val="22"/>
+        </w:rPr>
+        <w:t>Kullback-Leibler</w:t>
+      </w:r>
+      <w:proofErr w:type="spellEnd"/>
+      <w:r>
+        <w:rPr>
+          <w:sz w:val="22"/>
+          <w:szCs w:val="22"/>
+        </w:rPr>
+        <w:t xml:space="preserve"> divergence</w:t>
       </w:r>
       <w:r>
         <w:rPr>
@@ -3870,7 +4336,23 @@
           <w:sz w:val="22"/>
           <w:szCs w:val="22"/>
         </w:rPr>
-        <w:t xml:space="preserve">3D printing: 6 years of experience using Formlabs SLA printers. </w:t>
+        <w:t xml:space="preserve">3D printing: 6 years of experience using </w:t>
+      </w:r>
+      <w:proofErr w:type="spellStart"/>
+      <w:r>
+        <w:rPr>
+          <w:sz w:val="22"/>
+          <w:szCs w:val="22"/>
+        </w:rPr>
+        <w:t>Formlabs</w:t>
+      </w:r>
+      <w:proofErr w:type="spellEnd"/>
+      <w:r>
+        <w:rPr>
+          <w:sz w:val="22"/>
+          <w:szCs w:val="22"/>
+        </w:rPr>
+        <w:t xml:space="preserve"> SLA printers. </w:t>
       </w:r>
     </w:p>
     <w:p>
@@ -4429,7 +4911,15 @@
               <w:t>Daniel A. Svedberg</w:t>
             </w:r>
             <w:r>
-              <w:t>, Kathleen Maigler, Donald B. Katz. Poster</w:t>
+              <w:t xml:space="preserve">, Kathleen </w:t>
+            </w:r>
+            <w:proofErr w:type="spellStart"/>
+            <w:r>
+              <w:t>Maigler</w:t>
+            </w:r>
+            <w:proofErr w:type="spellEnd"/>
+            <w:r>
+              <w:t>, Donald B. Katz. Poster</w:t>
             </w:r>
           </w:p>
           <w:p>
@@ -4682,15 +5172,40 @@
               <w:pStyle w:val="NoSpacing"/>
               <w:ind w:right="105"/>
             </w:pPr>
-            <w:r>
-              <w:rPr>
-                <w:b/>
-                <w:bCs/>
-              </w:rPr>
-              <w:t xml:space="preserve">davis-rig-parser: </w:t>
-            </w:r>
-            <w:r>
-              <w:t xml:space="preserve">Python module for preprocessing MedAssociates Davis Rig lickometer data. </w:t>
+            <w:proofErr w:type="spellStart"/>
+            <w:r>
+              <w:rPr>
+                <w:b/>
+                <w:bCs/>
+              </w:rPr>
+              <w:t>davis</w:t>
+            </w:r>
+            <w:proofErr w:type="spellEnd"/>
+            <w:r>
+              <w:rPr>
+                <w:b/>
+                <w:bCs/>
+              </w:rPr>
+              <w:t xml:space="preserve">-rig-parser: </w:t>
+            </w:r>
+            <w:r>
+              <w:t xml:space="preserve">Python module for preprocessing </w:t>
+            </w:r>
+            <w:proofErr w:type="spellStart"/>
+            <w:r>
+              <w:t>MedAssociates</w:t>
+            </w:r>
+            <w:proofErr w:type="spellEnd"/>
+            <w:r>
+              <w:t xml:space="preserve"> Davis Rig </w:t>
+            </w:r>
+            <w:proofErr w:type="spellStart"/>
+            <w:r>
+              <w:t>lickometer</w:t>
+            </w:r>
+            <w:proofErr w:type="spellEnd"/>
+            <w:r>
+              <w:t xml:space="preserve"> data. </w:t>
             </w:r>
             <w:r>
               <w:t>Avi P. Patel</w:t>
@@ -4699,8 +5214,13 @@
               <w:t>, Bradly T. Stone</w:t>
             </w:r>
             <w:r>
-              <w:t>. github.com/22AviPatel/davis_rig_parser</w:t>
-            </w:r>
+              <w:t>. github.com/22AviPatel/</w:t>
+            </w:r>
+            <w:proofErr w:type="spellStart"/>
+            <w:r>
+              <w:t>davis_rig_parser</w:t>
+            </w:r>
+            <w:proofErr w:type="spellEnd"/>
           </w:p>
         </w:tc>
       </w:tr>
@@ -4716,12 +5236,9 @@
       </w:pPr>
     </w:p>
     <w:sectPr>
-      <w:headerReference w:type="even" r:id="rId8"/>
-      <w:headerReference w:type="default" r:id="rId9"/>
-      <w:footerReference w:type="even" r:id="rId10"/>
-      <w:footerReference w:type="default" r:id="rId11"/>
-      <w:headerReference w:type="first" r:id="rId12"/>
-      <w:footerReference w:type="first" r:id="rId13"/>
+      <w:headerReference w:type="default" r:id="rId8"/>
+      <w:footerReference w:type="even" r:id="rId9"/>
+      <w:footerReference w:type="default" r:id="rId10"/>
       <w:pgSz w:w="12240" w:h="15840"/>
       <w:pgMar w:top="720" w:right="720" w:bottom="1440" w:left="720" w:header="720" w:footer="720" w:gutter="0"/>
       <w:cols w:space="0"/>
@@ -4879,16 +5396,6 @@
 </w:ftr>
 </file>
 
-<file path=word/footer3.xml><?xml version="1.0" encoding="utf-8"?>
-<w:ftr xmlns:wpc="http://schemas.microsoft.com/office/word/2010/wordprocessingCanvas" xmlns:cx="http://schemas.microsoft.com/office/drawing/2014/chartex" xmlns:cx1="http://schemas.microsoft.com/office/drawing/2015/9/8/chartex" xmlns:cx2="http://schemas.microsoft.com/office/drawing/2015/10/21/chartex" xmlns:cx3="http://schemas.microsoft.com/office/drawing/2016/5/9/chartex" xmlns:cx4="http://schemas.microsoft.com/office/drawing/2016/5/10/chartex" xmlns:cx5="http://schemas.microsoft.com/office/drawing/2016/5/11/chartex" xmlns:cx6="http://schemas.microsoft.com/office/drawing/2016/5/12/chartex" xmlns:cx7="http://schemas.microsoft.com/office/drawing/2016/5/13/chartex" xmlns:cx8="http://schemas.microsoft.com/office/drawing/2016/5/14/chartex" xmlns:mc="http://schemas.openxmlformats.org/markup-compatibility/2006" xmlns:aink="http://schemas.microsoft.com/office/drawing/2016/ink" xmlns:am3d="http://schemas.microsoft.com/office/drawing/2017/model3d" xmlns:o="urn:schemas-microsoft-com:office:office" xmlns:oel="http://schemas.microsoft.com/office/2019/extlst" xmlns:r="http://schemas.openxmlformats.org/officeDocument/2006/relationships" xmlns:m="http://schemas.openxmlformats.org/officeDocument/2006/math" xmlns:v="urn:schemas-microsoft-com:vml" xmlns:wp14="http://schemas.microsoft.com/office/word/2010/wordprocessingDrawing" xmlns:wp="http://schemas.openxmlformats.org/drawingml/2006/wordprocessingDrawing" xmlns:w10="urn:schemas-microsoft-com:office:word" xmlns:w="http://schemas.openxmlformats.org/wordprocessingml/2006/main" xmlns:w14="http://schemas.microsoft.com/office/word/2010/wordml" xmlns:w15="http://schemas.microsoft.com/office/word/2012/wordml" xmlns:w16cex="http://schemas.microsoft.com/office/word/2018/wordml/cex" xmlns:w16cid="http://schemas.microsoft.com/office/word/2016/wordml/cid" xmlns:w16="http://schemas.microsoft.com/office/word/2018/wordml" xmlns:w16sdtdh="http://schemas.microsoft.com/office/word/2020/wordml/sdtdatahash" xmlns:w16se="http://schemas.microsoft.com/office/word/2015/wordml/symex" xmlns:wpg="http://schemas.microsoft.com/office/word/2010/wordprocessingGroup" xmlns:wpi="http://schemas.microsoft.com/office/word/2010/wordprocessingInk" xmlns:wne="http://schemas.microsoft.com/office/word/2006/wordml" xmlns:wps="http://schemas.microsoft.com/office/word/2010/wordprocessingShape" mc:Ignorable="w14 w15 w16se w16cid w16 w16cex w16sdtdh wp14">
-  <w:p>
-    <w:pPr>
-      <w:pStyle w:val="Footer"/>
-    </w:pPr>
-  </w:p>
-</w:ftr>
-</file>
-
 <file path=word/footnotes.xml><?xml version="1.0" encoding="utf-8"?>
 <w:footnotes xmlns:wpc="http://schemas.microsoft.com/office/word/2010/wordprocessingCanvas" xmlns:cx="http://schemas.microsoft.com/office/drawing/2014/chartex" xmlns:cx1="http://schemas.microsoft.com/office/drawing/2015/9/8/chartex" xmlns:cx2="http://schemas.microsoft.com/office/drawing/2015/10/21/chartex" xmlns:cx3="http://schemas.microsoft.com/office/drawing/2016/5/9/chartex" xmlns:cx4="http://schemas.microsoft.com/office/drawing/2016/5/10/chartex" xmlns:cx5="http://schemas.microsoft.com/office/drawing/2016/5/11/chartex" xmlns:cx6="http://schemas.microsoft.com/office/drawing/2016/5/12/chartex" xmlns:cx7="http://schemas.microsoft.com/office/drawing/2016/5/13/chartex" xmlns:cx8="http://schemas.microsoft.com/office/drawing/2016/5/14/chartex" xmlns:mc="http://schemas.openxmlformats.org/markup-compatibility/2006" xmlns:aink="http://schemas.microsoft.com/office/drawing/2016/ink" xmlns:am3d="http://schemas.microsoft.com/office/drawing/2017/model3d" xmlns:o="urn:schemas-microsoft-com:office:office" xmlns:oel="http://schemas.microsoft.com/office/2019/extlst" xmlns:r="http://schemas.openxmlformats.org/officeDocument/2006/relationships" xmlns:m="http://schemas.openxmlformats.org/officeDocument/2006/math" xmlns:v="urn:schemas-microsoft-com:vml" xmlns:wp14="http://schemas.microsoft.com/office/word/2010/wordprocessingDrawing" xmlns:wp="http://schemas.openxmlformats.org/drawingml/2006/wordprocessingDrawing" xmlns:w10="urn:schemas-microsoft-com:office:word" xmlns:w="http://schemas.openxmlformats.org/wordprocessingml/2006/main" xmlns:w14="http://schemas.microsoft.com/office/word/2010/wordml" xmlns:w15="http://schemas.microsoft.com/office/word/2012/wordml" xmlns:w16cex="http://schemas.microsoft.com/office/word/2018/wordml/cex" xmlns:w16cid="http://schemas.microsoft.com/office/word/2016/wordml/cid" xmlns:w16="http://schemas.microsoft.com/office/word/2018/wordml" xmlns:w16sdtdh="http://schemas.microsoft.com/office/word/2020/wordml/sdtdatahash" xmlns:w16se="http://schemas.microsoft.com/office/word/2015/wordml/symex" xmlns:wpg="http://schemas.microsoft.com/office/word/2010/wordprocessingGroup" xmlns:wpi="http://schemas.microsoft.com/office/word/2010/wordprocessingInk" xmlns:wne="http://schemas.microsoft.com/office/word/2006/wordml" xmlns:wps="http://schemas.microsoft.com/office/word/2010/wordprocessingShape" mc:Ignorable="w14 w15 w16se w16cid w16 w16cex w16sdtdh wp14">
   <w:footnote w:type="separator" w:id="-1">
@@ -4915,16 +5422,6 @@
 </file>
 
 <file path=word/header1.xml><?xml version="1.0" encoding="utf-8"?>
-<w:hdr xmlns:wpc="http://schemas.microsoft.com/office/word/2010/wordprocessingCanvas" xmlns:cx="http://schemas.microsoft.com/office/drawing/2014/chartex" xmlns:cx1="http://schemas.microsoft.com/office/drawing/2015/9/8/chartex" xmlns:cx2="http://schemas.microsoft.com/office/drawing/2015/10/21/chartex" xmlns:cx3="http://schemas.microsoft.com/office/drawing/2016/5/9/chartex" xmlns:cx4="http://schemas.microsoft.com/office/drawing/2016/5/10/chartex" xmlns:cx5="http://schemas.microsoft.com/office/drawing/2016/5/11/chartex" xmlns:cx6="http://schemas.microsoft.com/office/drawing/2016/5/12/chartex" xmlns:cx7="http://schemas.microsoft.com/office/drawing/2016/5/13/chartex" xmlns:cx8="http://schemas.microsoft.com/office/drawing/2016/5/14/chartex" xmlns:mc="http://schemas.openxmlformats.org/markup-compatibility/2006" xmlns:aink="http://schemas.microsoft.com/office/drawing/2016/ink" xmlns:am3d="http://schemas.microsoft.com/office/drawing/2017/model3d" xmlns:o="urn:schemas-microsoft-com:office:office" xmlns:oel="http://schemas.microsoft.com/office/2019/extlst" xmlns:r="http://schemas.openxmlformats.org/officeDocument/2006/relationships" xmlns:m="http://schemas.openxmlformats.org/officeDocument/2006/math" xmlns:v="urn:schemas-microsoft-com:vml" xmlns:wp14="http://schemas.microsoft.com/office/word/2010/wordprocessingDrawing" xmlns:wp="http://schemas.openxmlformats.org/drawingml/2006/wordprocessingDrawing" xmlns:w10="urn:schemas-microsoft-com:office:word" xmlns:w="http://schemas.openxmlformats.org/wordprocessingml/2006/main" xmlns:w14="http://schemas.microsoft.com/office/word/2010/wordml" xmlns:w15="http://schemas.microsoft.com/office/word/2012/wordml" xmlns:w16cex="http://schemas.microsoft.com/office/word/2018/wordml/cex" xmlns:w16cid="http://schemas.microsoft.com/office/word/2016/wordml/cid" xmlns:w16="http://schemas.microsoft.com/office/word/2018/wordml" xmlns:w16sdtdh="http://schemas.microsoft.com/office/word/2020/wordml/sdtdatahash" xmlns:w16se="http://schemas.microsoft.com/office/word/2015/wordml/symex" xmlns:wpg="http://schemas.microsoft.com/office/word/2010/wordprocessingGroup" xmlns:wpi="http://schemas.microsoft.com/office/word/2010/wordprocessingInk" xmlns:wne="http://schemas.microsoft.com/office/word/2006/wordml" xmlns:wps="http://schemas.microsoft.com/office/word/2010/wordprocessingShape" mc:Ignorable="w14 w15 w16se w16cid w16 w16cex w16sdtdh wp14">
-  <w:p>
-    <w:pPr>
-      <w:pStyle w:val="Header"/>
-    </w:pPr>
-  </w:p>
-</w:hdr>
-</file>
-
-<file path=word/header2.xml><?xml version="1.0" encoding="utf-8"?>
 <w:hdr xmlns:wpc="http://schemas.microsoft.com/office/word/2010/wordprocessingCanvas" xmlns:cx="http://schemas.microsoft.com/office/drawing/2014/chartex" xmlns:cx1="http://schemas.microsoft.com/office/drawing/2015/9/8/chartex" xmlns:cx2="http://schemas.microsoft.com/office/drawing/2015/10/21/chartex" xmlns:cx3="http://schemas.microsoft.com/office/drawing/2016/5/9/chartex" xmlns:cx4="http://schemas.microsoft.com/office/drawing/2016/5/10/chartex" xmlns:cx5="http://schemas.microsoft.com/office/drawing/2016/5/11/chartex" xmlns:cx6="http://schemas.microsoft.com/office/drawing/2016/5/12/chartex" xmlns:cx7="http://schemas.microsoft.com/office/drawing/2016/5/13/chartex" xmlns:cx8="http://schemas.microsoft.com/office/drawing/2016/5/14/chartex" xmlns:mc="http://schemas.openxmlformats.org/markup-compatibility/2006" xmlns:aink="http://schemas.microsoft.com/office/drawing/2016/ink" xmlns:am3d="http://schemas.microsoft.com/office/drawing/2017/model3d" xmlns:o="urn:schemas-microsoft-com:office:office" xmlns:oel="http://schemas.microsoft.com/office/2019/extlst" xmlns:r="http://schemas.openxmlformats.org/officeDocument/2006/relationships" xmlns:m="http://schemas.openxmlformats.org/officeDocument/2006/math" xmlns:v="urn:schemas-microsoft-com:vml" xmlns:wp14="http://schemas.microsoft.com/office/word/2010/wordprocessingDrawing" xmlns:wp="http://schemas.openxmlformats.org/drawingml/2006/wordprocessingDrawing" xmlns:w10="urn:schemas-microsoft-com:office:word" xmlns:w="http://schemas.openxmlformats.org/wordprocessingml/2006/main" xmlns:w14="http://schemas.microsoft.com/office/word/2010/wordml" xmlns:w15="http://schemas.microsoft.com/office/word/2012/wordml" xmlns:w16cex="http://schemas.microsoft.com/office/word/2018/wordml/cex" xmlns:w16cid="http://schemas.microsoft.com/office/word/2016/wordml/cid" xmlns:w16="http://schemas.microsoft.com/office/word/2018/wordml" xmlns:w16sdtdh="http://schemas.microsoft.com/office/word/2020/wordml/sdtdatahash" xmlns:w16se="http://schemas.microsoft.com/office/word/2015/wordml/symex" xmlns:wpg="http://schemas.microsoft.com/office/word/2010/wordprocessingGroup" xmlns:wpi="http://schemas.microsoft.com/office/word/2010/wordprocessingInk" xmlns:wne="http://schemas.microsoft.com/office/word/2006/wordml" xmlns:wps="http://schemas.microsoft.com/office/word/2010/wordprocessingShape" mc:Ignorable="w14 w15 w16se w16cid w16 w16cex w16sdtdh wp14">
   <w:p>
     <w:pPr>
@@ -4944,7 +5441,13 @@
       <w:t>revised 0</w:t>
     </w:r>
     <w:r>
-      <w:t>6/24</w:t>
+      <w:t>7</w:t>
+    </w:r>
+    <w:r>
+      <w:t>/</w:t>
+    </w:r>
+    <w:r>
+      <w:t>15</w:t>
     </w:r>
     <w:r>
       <w:t>/</w:t>
@@ -4963,16 +5466,6 @@
         <w:tab w:val="clear" w:pos="9360"/>
       </w:tabs>
       <w:jc w:val="right"/>
-    </w:pPr>
-  </w:p>
-</w:hdr>
-</file>
-
-<file path=word/header3.xml><?xml version="1.0" encoding="utf-8"?>
-<w:hdr xmlns:wpc="http://schemas.microsoft.com/office/word/2010/wordprocessingCanvas" xmlns:cx="http://schemas.microsoft.com/office/drawing/2014/chartex" xmlns:cx1="http://schemas.microsoft.com/office/drawing/2015/9/8/chartex" xmlns:cx2="http://schemas.microsoft.com/office/drawing/2015/10/21/chartex" xmlns:cx3="http://schemas.microsoft.com/office/drawing/2016/5/9/chartex" xmlns:cx4="http://schemas.microsoft.com/office/drawing/2016/5/10/chartex" xmlns:cx5="http://schemas.microsoft.com/office/drawing/2016/5/11/chartex" xmlns:cx6="http://schemas.microsoft.com/office/drawing/2016/5/12/chartex" xmlns:cx7="http://schemas.microsoft.com/office/drawing/2016/5/13/chartex" xmlns:cx8="http://schemas.microsoft.com/office/drawing/2016/5/14/chartex" xmlns:mc="http://schemas.openxmlformats.org/markup-compatibility/2006" xmlns:aink="http://schemas.microsoft.com/office/drawing/2016/ink" xmlns:am3d="http://schemas.microsoft.com/office/drawing/2017/model3d" xmlns:o="urn:schemas-microsoft-com:office:office" xmlns:oel="http://schemas.microsoft.com/office/2019/extlst" xmlns:r="http://schemas.openxmlformats.org/officeDocument/2006/relationships" xmlns:m="http://schemas.openxmlformats.org/officeDocument/2006/math" xmlns:v="urn:schemas-microsoft-com:vml" xmlns:wp14="http://schemas.microsoft.com/office/word/2010/wordprocessingDrawing" xmlns:wp="http://schemas.openxmlformats.org/drawingml/2006/wordprocessingDrawing" xmlns:w10="urn:schemas-microsoft-com:office:word" xmlns:w="http://schemas.openxmlformats.org/wordprocessingml/2006/main" xmlns:w14="http://schemas.microsoft.com/office/word/2010/wordml" xmlns:w15="http://schemas.microsoft.com/office/word/2012/wordml" xmlns:w16cex="http://schemas.microsoft.com/office/word/2018/wordml/cex" xmlns:w16cid="http://schemas.microsoft.com/office/word/2016/wordml/cid" xmlns:w16="http://schemas.microsoft.com/office/word/2018/wordml" xmlns:w16sdtdh="http://schemas.microsoft.com/office/word/2020/wordml/sdtdatahash" xmlns:w16se="http://schemas.microsoft.com/office/word/2015/wordml/symex" xmlns:wpg="http://schemas.microsoft.com/office/word/2010/wordprocessingGroup" xmlns:wpi="http://schemas.microsoft.com/office/word/2010/wordprocessingInk" xmlns:wne="http://schemas.microsoft.com/office/word/2006/wordml" xmlns:wps="http://schemas.microsoft.com/office/word/2010/wordprocessingShape" mc:Ignorable="w14 w15 w16se w16cid w16 w16cex w16sdtdh wp14">
-  <w:p>
-    <w:pPr>
-      <w:pStyle w:val="Header"/>
     </w:pPr>
   </w:p>
 </w:hdr>
@@ -6705,6 +7198,7 @@
   <w:style w:type="character" w:default="1" w:styleId="DefaultParagraphFont">
     <w:name w:val="Default Paragraph Font"/>
     <w:uiPriority w:val="1"/>
+    <w:semiHidden/>
     <w:unhideWhenUsed/>
   </w:style>
   <w:style w:type="table" w:default="1" w:styleId="TableNormal">

</xml_diff>